<commit_message>
nmv 09 07 2024
</commit_message>
<xml_diff>
--- a/TS Jatai Ghanam Project/TS 5.1/TS 5.1 Ghanam Malayalam Corrections.docx
+++ b/TS Jatai Ghanam Project/TS 5.1/TS 5.1 Ghanam Malayalam Corrections.docx
@@ -70,10 +70,9 @@
           <w:bCs/>
           <w:sz w:val="32"/>
           <w:szCs w:val="32"/>
-          <w:highlight w:val="red"/>
           <w:u w:val="single"/>
         </w:rPr>
-        <w:t>?????</w:t>
+        <w:t>30th June 2024</w:t>
       </w:r>
     </w:p>
     <w:p>
@@ -197,6 +196,7 @@
               </w:rPr>
               <w:t>(</w:t>
             </w:r>
+            <w:proofErr w:type="gramStart"/>
             <w:r>
               <w:rPr>
                 <w:rFonts w:cs="BRH Malayalam Extra"/>
@@ -220,7 +220,16 @@
                 <w:color w:val="000000"/>
                 <w:szCs w:val="32"/>
               </w:rPr>
-              <w:t>[P29</w:t>
+              <w:t>[</w:t>
+            </w:r>
+            <w:proofErr w:type="gramEnd"/>
+            <w:r>
+              <w:rPr>
+                <w:rFonts w:cs="BRH Malayalam Extra"/>
+                <w:color w:val="000000"/>
+                <w:szCs w:val="32"/>
+              </w:rPr>
+              <w:t>P29</w:t>
             </w:r>
             <w:r>
               <w:rPr>
@@ -646,6 +655,7 @@
               </w:rPr>
               <w:t>(</w:t>
             </w:r>
+            <w:proofErr w:type="gramStart"/>
             <w:r>
               <w:rPr>
                 <w:rFonts w:cs="BRH Malayalam Extra"/>
@@ -669,7 +679,16 @@
                 <w:color w:val="000000"/>
                 <w:szCs w:val="32"/>
               </w:rPr>
-              <w:t>[P29</w:t>
+              <w:t>[</w:t>
+            </w:r>
+            <w:proofErr w:type="gramEnd"/>
+            <w:r>
+              <w:rPr>
+                <w:rFonts w:cs="BRH Malayalam Extra"/>
+                <w:color w:val="000000"/>
+                <w:szCs w:val="32"/>
+              </w:rPr>
+              <w:t>P29</w:t>
             </w:r>
             <w:r>
               <w:rPr>
@@ -1126,6 +1145,7 @@
               </w:rPr>
               <w:t>(</w:t>
             </w:r>
+            <w:proofErr w:type="gramStart"/>
             <w:r>
               <w:rPr>
                 <w:rFonts w:cs="BRH Malayalam Extra"/>
@@ -1149,7 +1169,16 @@
                 <w:color w:val="000000"/>
                 <w:szCs w:val="32"/>
               </w:rPr>
-              <w:t>[P39</w:t>
+              <w:t>[</w:t>
+            </w:r>
+            <w:proofErr w:type="gramEnd"/>
+            <w:r>
+              <w:rPr>
+                <w:rFonts w:cs="BRH Malayalam Extra"/>
+                <w:color w:val="000000"/>
+                <w:szCs w:val="32"/>
+              </w:rPr>
+              <w:t>P39</w:t>
             </w:r>
             <w:r>
               <w:rPr>
@@ -1349,8 +1378,19 @@
                 <w:sz w:val="32"/>
                 <w:szCs w:val="32"/>
               </w:rPr>
-              <w:t>¤¤p qz—ª.r</w:t>
-            </w:r>
+              <w:t>¤¤p qz—</w:t>
+            </w:r>
+            <w:proofErr w:type="gramStart"/>
+            <w:r>
+              <w:rPr>
+                <w:rFonts w:ascii="BRH Malayalam Extra" w:hAnsi="BRH Malayalam Extra" w:cs="BRH Malayalam Extra"/>
+                <w:color w:val="000000"/>
+                <w:sz w:val="32"/>
+                <w:szCs w:val="32"/>
+              </w:rPr>
+              <w:t>ª.r</w:t>
+            </w:r>
+            <w:proofErr w:type="gramEnd"/>
             <w:r>
               <w:rPr>
                 <w:rFonts w:ascii="BRH Malayalam Extra" w:hAnsi="BRH Malayalam Extra" w:cs="BRH Malayalam Extra"/>
@@ -1409,8 +1449,19 @@
                 <w:sz w:val="32"/>
                 <w:szCs w:val="32"/>
               </w:rPr>
-              <w:t>—ª.r</w:t>
-            </w:r>
+              <w:t>—</w:t>
+            </w:r>
+            <w:proofErr w:type="gramStart"/>
+            <w:r>
+              <w:rPr>
+                <w:rFonts w:ascii="BRH Malayalam Extra" w:hAnsi="BRH Malayalam Extra" w:cs="BRH Malayalam Extra"/>
+                <w:color w:val="000000"/>
+                <w:sz w:val="32"/>
+                <w:szCs w:val="32"/>
+              </w:rPr>
+              <w:t>ª.r</w:t>
+            </w:r>
+            <w:proofErr w:type="gramEnd"/>
             <w:r>
               <w:rPr>
                 <w:rFonts w:ascii="BRH Malayalam Extra" w:hAnsi="BRH Malayalam Extra" w:cs="BRH Malayalam Extra"/>
@@ -1507,8 +1558,19 @@
                 <w:sz w:val="32"/>
                 <w:szCs w:val="32"/>
               </w:rPr>
-              <w:t>qz—ª.r</w:t>
-            </w:r>
+              <w:t>qz—</w:t>
+            </w:r>
+            <w:proofErr w:type="gramStart"/>
+            <w:r>
+              <w:rPr>
+                <w:rFonts w:ascii="BRH Malayalam Extra" w:hAnsi="BRH Malayalam Extra" w:cs="BRH Malayalam Extra"/>
+                <w:color w:val="000000"/>
+                <w:sz w:val="32"/>
+                <w:szCs w:val="32"/>
+              </w:rPr>
+              <w:t>ª.r</w:t>
+            </w:r>
+            <w:proofErr w:type="gramEnd"/>
             <w:r>
               <w:rPr>
                 <w:rFonts w:ascii="BRH Malayalam Extra" w:hAnsi="BRH Malayalam Extra" w:cs="BRH Malayalam Extra"/>
@@ -1597,6 +1659,7 @@
               </w:rPr>
               <w:t>(</w:t>
             </w:r>
+            <w:proofErr w:type="gramStart"/>
             <w:r>
               <w:rPr>
                 <w:rFonts w:cs="BRH Malayalam Extra"/>
@@ -1620,7 +1683,16 @@
                 <w:color w:val="000000"/>
                 <w:szCs w:val="32"/>
               </w:rPr>
-              <w:t>[P39</w:t>
+              <w:t>[</w:t>
+            </w:r>
+            <w:proofErr w:type="gramEnd"/>
+            <w:r>
+              <w:rPr>
+                <w:rFonts w:cs="BRH Malayalam Extra"/>
+                <w:color w:val="000000"/>
+                <w:szCs w:val="32"/>
+              </w:rPr>
+              <w:t>P39</w:t>
             </w:r>
             <w:r>
               <w:rPr>
@@ -1882,6 +1954,7 @@
               </w:rPr>
               <w:t>ª</w:t>
             </w:r>
+            <w:proofErr w:type="gramStart"/>
             <w:r>
               <w:rPr>
                 <w:rFonts w:ascii="BRH Malayalam Extra" w:hAnsi="BRH Malayalam Extra" w:cs="BRH Malayalam Extra"/>
@@ -1900,6 +1973,7 @@
               </w:rPr>
               <w:t>.r</w:t>
             </w:r>
+            <w:proofErr w:type="gramEnd"/>
             <w:r>
               <w:rPr>
                 <w:rFonts w:ascii="BRH Malayalam Extra" w:hAnsi="BRH Malayalam Extra" w:cs="BRH Malayalam Extra"/>
@@ -2007,6 +2081,7 @@
                 <w:szCs w:val="32"/>
               </w:rPr>
             </w:pPr>
+            <w:proofErr w:type="gramStart"/>
             <w:r>
               <w:rPr>
                 <w:rFonts w:ascii="BRH Malayalam Extra" w:hAnsi="BRH Malayalam Extra" w:cs="BRH Malayalam Extra"/>
@@ -2016,6 +2091,7 @@
               </w:rPr>
               <w:t>qzª.r</w:t>
             </w:r>
+            <w:proofErr w:type="gramEnd"/>
             <w:r>
               <w:rPr>
                 <w:rFonts w:ascii="BRH Malayalam Extra" w:hAnsi="BRH Malayalam Extra" w:cs="BRH Malayalam Extra"/>
@@ -2232,6 +2308,7 @@
               </w:rPr>
               <w:t>(</w:t>
             </w:r>
+            <w:proofErr w:type="gramStart"/>
             <w:r>
               <w:rPr>
                 <w:rFonts w:cs="BRH Malayalam Extra"/>
@@ -2255,7 +2332,16 @@
                 <w:color w:val="000000"/>
                 <w:szCs w:val="32"/>
               </w:rPr>
-              <w:t>[P39</w:t>
+              <w:t>[</w:t>
+            </w:r>
+            <w:proofErr w:type="gramEnd"/>
+            <w:r>
+              <w:rPr>
+                <w:rFonts w:cs="BRH Malayalam Extra"/>
+                <w:color w:val="000000"/>
+                <w:szCs w:val="32"/>
+              </w:rPr>
+              <w:t>P39</w:t>
             </w:r>
             <w:r>
               <w:rPr>
@@ -2779,6 +2865,7 @@
               </w:rPr>
               <w:t>(</w:t>
             </w:r>
+            <w:proofErr w:type="gramStart"/>
             <w:r>
               <w:rPr>
                 <w:rFonts w:cs="BRH Malayalam Extra"/>
@@ -2802,7 +2889,16 @@
                 <w:color w:val="000000"/>
                 <w:szCs w:val="32"/>
               </w:rPr>
-              <w:t>[P39</w:t>
+              <w:t>[</w:t>
+            </w:r>
+            <w:proofErr w:type="gramEnd"/>
+            <w:r>
+              <w:rPr>
+                <w:rFonts w:cs="BRH Malayalam Extra"/>
+                <w:color w:val="000000"/>
+                <w:szCs w:val="32"/>
+              </w:rPr>
+              <w:t>P39</w:t>
             </w:r>
             <w:r>
               <w:rPr>
@@ -3036,6 +3132,7 @@
               <w:lastRenderedPageBreak/>
               <w:t>(</w:t>
             </w:r>
+            <w:proofErr w:type="gramStart"/>
             <w:r>
               <w:rPr>
                 <w:rFonts w:cs="BRH Malayalam Extra"/>
@@ -3059,7 +3156,16 @@
                 <w:color w:val="000000"/>
                 <w:szCs w:val="32"/>
               </w:rPr>
-              <w:t>[P39</w:t>
+              <w:t>[</w:t>
+            </w:r>
+            <w:proofErr w:type="gramEnd"/>
+            <w:r>
+              <w:rPr>
+                <w:rFonts w:cs="BRH Malayalam Extra"/>
+                <w:color w:val="000000"/>
+                <w:szCs w:val="32"/>
+              </w:rPr>
+              <w:t>P39</w:t>
             </w:r>
             <w:r>
               <w:rPr>
@@ -3259,8 +3365,19 @@
                 <w:sz w:val="32"/>
                 <w:szCs w:val="32"/>
               </w:rPr>
-              <w:t>¤¤p qz—ª.r</w:t>
-            </w:r>
+              <w:t>¤¤p qz—</w:t>
+            </w:r>
+            <w:proofErr w:type="gramStart"/>
+            <w:r>
+              <w:rPr>
+                <w:rFonts w:ascii="BRH Malayalam Extra" w:hAnsi="BRH Malayalam Extra" w:cs="BRH Malayalam Extra"/>
+                <w:color w:val="000000"/>
+                <w:sz w:val="32"/>
+                <w:szCs w:val="32"/>
+              </w:rPr>
+              <w:t>ª.r</w:t>
+            </w:r>
+            <w:proofErr w:type="gramEnd"/>
             <w:r>
               <w:rPr>
                 <w:rFonts w:ascii="BRH Malayalam Extra" w:hAnsi="BRH Malayalam Extra" w:cs="BRH Malayalam Extra"/>
@@ -3319,8 +3436,19 @@
                 <w:sz w:val="32"/>
                 <w:szCs w:val="32"/>
               </w:rPr>
-              <w:t>qz—ª.r</w:t>
-            </w:r>
+              <w:t>qz—</w:t>
+            </w:r>
+            <w:proofErr w:type="gramStart"/>
+            <w:r>
+              <w:rPr>
+                <w:rFonts w:ascii="BRH Malayalam Extra" w:hAnsi="BRH Malayalam Extra" w:cs="BRH Malayalam Extra"/>
+                <w:color w:val="000000"/>
+                <w:sz w:val="32"/>
+                <w:szCs w:val="32"/>
+              </w:rPr>
+              <w:t>ª.r</w:t>
+            </w:r>
+            <w:proofErr w:type="gramEnd"/>
             <w:r>
               <w:rPr>
                 <w:rFonts w:ascii="BRH Malayalam Extra" w:hAnsi="BRH Malayalam Extra" w:cs="BRH Malayalam Extra"/>
@@ -3417,8 +3545,19 @@
                 <w:sz w:val="32"/>
                 <w:szCs w:val="32"/>
               </w:rPr>
-              <w:t>qz—ª.r</w:t>
-            </w:r>
+              <w:t>qz—</w:t>
+            </w:r>
+            <w:proofErr w:type="gramStart"/>
+            <w:r>
+              <w:rPr>
+                <w:rFonts w:ascii="BRH Malayalam Extra" w:hAnsi="BRH Malayalam Extra" w:cs="BRH Malayalam Extra"/>
+                <w:color w:val="000000"/>
+                <w:sz w:val="32"/>
+                <w:szCs w:val="32"/>
+              </w:rPr>
+              <w:t>ª.r</w:t>
+            </w:r>
+            <w:proofErr w:type="gramEnd"/>
             <w:r>
               <w:rPr>
                 <w:rFonts w:ascii="BRH Malayalam Extra" w:hAnsi="BRH Malayalam Extra" w:cs="BRH Malayalam Extra"/>
@@ -3507,6 +3646,7 @@
               </w:rPr>
               <w:t>(</w:t>
             </w:r>
+            <w:proofErr w:type="gramStart"/>
             <w:r>
               <w:rPr>
                 <w:rFonts w:cs="BRH Malayalam Extra"/>
@@ -3530,7 +3670,16 @@
                 <w:color w:val="000000"/>
                 <w:szCs w:val="32"/>
               </w:rPr>
-              <w:t>[P39</w:t>
+              <w:t>[</w:t>
+            </w:r>
+            <w:proofErr w:type="gramEnd"/>
+            <w:r>
+              <w:rPr>
+                <w:rFonts w:cs="BRH Malayalam Extra"/>
+                <w:color w:val="000000"/>
+                <w:szCs w:val="32"/>
+              </w:rPr>
+              <w:t>P39</w:t>
             </w:r>
             <w:r>
               <w:rPr>
@@ -3792,6 +3941,7 @@
               </w:rPr>
               <w:t>ª</w:t>
             </w:r>
+            <w:proofErr w:type="gramStart"/>
             <w:r>
               <w:rPr>
                 <w:rFonts w:ascii="BRH Malayalam Extra" w:hAnsi="BRH Malayalam Extra" w:cs="BRH Malayalam Extra"/>
@@ -3810,6 +3960,7 @@
               </w:rPr>
               <w:t>.r</w:t>
             </w:r>
+            <w:proofErr w:type="gramEnd"/>
             <w:r>
               <w:rPr>
                 <w:rFonts w:ascii="BRH Malayalam Extra" w:hAnsi="BRH Malayalam Extra" w:cs="BRH Malayalam Extra"/>
@@ -3917,6 +4068,7 @@
                 <w:szCs w:val="32"/>
               </w:rPr>
             </w:pPr>
+            <w:proofErr w:type="gramStart"/>
             <w:r>
               <w:rPr>
                 <w:rFonts w:ascii="BRH Malayalam Extra" w:hAnsi="BRH Malayalam Extra" w:cs="BRH Malayalam Extra"/>
@@ -3926,6 +4078,7 @@
               </w:rPr>
               <w:t>qzª.r</w:t>
             </w:r>
+            <w:proofErr w:type="gramEnd"/>
             <w:r>
               <w:rPr>
                 <w:rFonts w:ascii="BRH Malayalam Extra" w:hAnsi="BRH Malayalam Extra" w:cs="BRH Malayalam Extra"/>
@@ -4058,8 +4211,19 @@
                 <w:sz w:val="32"/>
                 <w:szCs w:val="32"/>
               </w:rPr>
-              <w:t>qz—ª.r</w:t>
-            </w:r>
+              <w:t>qz—</w:t>
+            </w:r>
+            <w:proofErr w:type="gramStart"/>
+            <w:r>
+              <w:rPr>
+                <w:rFonts w:ascii="BRH Malayalam Extra" w:hAnsi="BRH Malayalam Extra" w:cs="BRH Malayalam Extra"/>
+                <w:color w:val="000000"/>
+                <w:sz w:val="32"/>
+                <w:szCs w:val="32"/>
+              </w:rPr>
+              <w:t>ª.r</w:t>
+            </w:r>
+            <w:proofErr w:type="gramEnd"/>
             <w:r>
               <w:rPr>
                 <w:rFonts w:ascii="BRH Malayalam Extra" w:hAnsi="BRH Malayalam Extra" w:cs="BRH Malayalam Extra"/>
@@ -4166,6 +4330,7 @@
               </w:rPr>
               <w:t>(</w:t>
             </w:r>
+            <w:proofErr w:type="gramStart"/>
             <w:r>
               <w:rPr>
                 <w:rFonts w:cs="BRH Malayalam Extra"/>
@@ -4189,7 +4354,16 @@
                 <w:color w:val="000000"/>
                 <w:szCs w:val="32"/>
               </w:rPr>
-              <w:t>[P39</w:t>
+              <w:t>[</w:t>
+            </w:r>
+            <w:proofErr w:type="gramEnd"/>
+            <w:r>
+              <w:rPr>
+                <w:rFonts w:cs="BRH Malayalam Extra"/>
+                <w:color w:val="000000"/>
+                <w:szCs w:val="32"/>
+              </w:rPr>
+              <w:t>P39</w:t>
             </w:r>
             <w:r>
               <w:rPr>
@@ -4713,6 +4887,7 @@
               </w:rPr>
               <w:t>(</w:t>
             </w:r>
+            <w:proofErr w:type="gramStart"/>
             <w:r>
               <w:rPr>
                 <w:rFonts w:cs="BRH Malayalam Extra"/>
@@ -4736,7 +4911,16 @@
                 <w:color w:val="000000"/>
                 <w:szCs w:val="32"/>
               </w:rPr>
-              <w:t>[P39</w:t>
+              <w:t>[</w:t>
+            </w:r>
+            <w:proofErr w:type="gramEnd"/>
+            <w:r>
+              <w:rPr>
+                <w:rFonts w:cs="BRH Malayalam Extra"/>
+                <w:color w:val="000000"/>
+                <w:szCs w:val="32"/>
+              </w:rPr>
+              <w:t>P39</w:t>
             </w:r>
             <w:r>
               <w:rPr>
@@ -4975,6 +5159,7 @@
               <w:lastRenderedPageBreak/>
               <w:t>(</w:t>
             </w:r>
+            <w:proofErr w:type="gramStart"/>
             <w:r>
               <w:rPr>
                 <w:rFonts w:cs="BRH Malayalam Extra"/>
@@ -4998,7 +5183,16 @@
                 <w:color w:val="000000"/>
                 <w:szCs w:val="32"/>
               </w:rPr>
-              <w:t>[P41</w:t>
+              <w:t>[</w:t>
+            </w:r>
+            <w:proofErr w:type="gramEnd"/>
+            <w:r>
+              <w:rPr>
+                <w:rFonts w:cs="BRH Malayalam Extra"/>
+                <w:color w:val="000000"/>
+                <w:szCs w:val="32"/>
+              </w:rPr>
+              <w:t>P41</w:t>
             </w:r>
             <w:r>
               <w:rPr>
@@ -5267,6 +5461,7 @@
               </w:rPr>
               <w:t>(</w:t>
             </w:r>
+            <w:proofErr w:type="gramStart"/>
             <w:r>
               <w:rPr>
                 <w:rFonts w:cs="BRH Malayalam Extra"/>
@@ -5290,7 +5485,16 @@
                 <w:color w:val="000000"/>
                 <w:szCs w:val="32"/>
               </w:rPr>
-              <w:t>[P41</w:t>
+              <w:t>[</w:t>
+            </w:r>
+            <w:proofErr w:type="gramEnd"/>
+            <w:r>
+              <w:rPr>
+                <w:rFonts w:cs="BRH Malayalam Extra"/>
+                <w:color w:val="000000"/>
+                <w:szCs w:val="32"/>
+              </w:rPr>
+              <w:t>P41</w:t>
             </w:r>
             <w:r>
               <w:rPr>
@@ -5584,6 +5788,7 @@
               </w:rPr>
               <w:t>(</w:t>
             </w:r>
+            <w:proofErr w:type="gramStart"/>
             <w:r>
               <w:rPr>
                 <w:rFonts w:cs="BRH Malayalam Extra"/>
@@ -5607,7 +5812,16 @@
                 <w:color w:val="000000"/>
                 <w:szCs w:val="32"/>
               </w:rPr>
-              <w:t>[P46</w:t>
+              <w:t>[</w:t>
+            </w:r>
+            <w:proofErr w:type="gramEnd"/>
+            <w:r>
+              <w:rPr>
+                <w:rFonts w:cs="BRH Malayalam Extra"/>
+                <w:color w:val="000000"/>
+                <w:szCs w:val="32"/>
+              </w:rPr>
+              <w:t>P46</w:t>
             </w:r>
             <w:r>
               <w:rPr>
@@ -6128,6 +6342,7 @@
               </w:rPr>
               <w:t>(</w:t>
             </w:r>
+            <w:proofErr w:type="gramStart"/>
             <w:r>
               <w:rPr>
                 <w:rFonts w:cs="BRH Malayalam Extra"/>
@@ -6151,7 +6366,16 @@
                 <w:color w:val="000000"/>
                 <w:szCs w:val="32"/>
               </w:rPr>
-              <w:t>[P46</w:t>
+              <w:t>[</w:t>
+            </w:r>
+            <w:proofErr w:type="gramEnd"/>
+            <w:r>
+              <w:rPr>
+                <w:rFonts w:cs="BRH Malayalam Extra"/>
+                <w:color w:val="000000"/>
+                <w:szCs w:val="32"/>
+              </w:rPr>
+              <w:t>P46</w:t>
             </w:r>
             <w:r>
               <w:rPr>
@@ -6680,6 +6904,7 @@
               <w:lastRenderedPageBreak/>
               <w:t>(</w:t>
             </w:r>
+            <w:proofErr w:type="gramStart"/>
             <w:r>
               <w:rPr>
                 <w:rFonts w:cs="BRH Malayalam Extra"/>
@@ -6703,7 +6928,16 @@
                 <w:color w:val="000000"/>
                 <w:szCs w:val="32"/>
               </w:rPr>
-              <w:t>[P46</w:t>
+              <w:t>[</w:t>
+            </w:r>
+            <w:proofErr w:type="gramEnd"/>
+            <w:r>
+              <w:rPr>
+                <w:rFonts w:cs="BRH Malayalam Extra"/>
+                <w:color w:val="000000"/>
+                <w:szCs w:val="32"/>
+              </w:rPr>
+              <w:t>P46</w:t>
             </w:r>
             <w:r>
               <w:rPr>
@@ -7238,6 +7472,7 @@
               </w:rPr>
               <w:t>(</w:t>
             </w:r>
+            <w:proofErr w:type="gramStart"/>
             <w:r>
               <w:rPr>
                 <w:rFonts w:cs="BRH Malayalam Extra"/>
@@ -7261,7 +7496,16 @@
                 <w:color w:val="000000"/>
                 <w:szCs w:val="32"/>
               </w:rPr>
-              <w:t>[P46</w:t>
+              <w:t>[</w:t>
+            </w:r>
+            <w:proofErr w:type="gramEnd"/>
+            <w:r>
+              <w:rPr>
+                <w:rFonts w:cs="BRH Malayalam Extra"/>
+                <w:color w:val="000000"/>
+                <w:szCs w:val="32"/>
+              </w:rPr>
+              <w:t>P46</w:t>
             </w:r>
             <w:r>
               <w:rPr>
@@ -7549,6 +7793,7 @@
               <w:lastRenderedPageBreak/>
               <w:t>(</w:t>
             </w:r>
+            <w:proofErr w:type="gramStart"/>
             <w:r>
               <w:rPr>
                 <w:rFonts w:cs="BRH Malayalam Extra"/>
@@ -7572,7 +7817,16 @@
                 <w:color w:val="000000"/>
                 <w:szCs w:val="32"/>
               </w:rPr>
-              <w:t>[P46</w:t>
+              <w:t>[</w:t>
+            </w:r>
+            <w:proofErr w:type="gramEnd"/>
+            <w:r>
+              <w:rPr>
+                <w:rFonts w:cs="BRH Malayalam Extra"/>
+                <w:color w:val="000000"/>
+                <w:szCs w:val="32"/>
+              </w:rPr>
+              <w:t>P46</w:t>
             </w:r>
             <w:r>
               <w:rPr>
@@ -8065,6 +8319,7 @@
               </w:rPr>
               <w:t>(</w:t>
             </w:r>
+            <w:proofErr w:type="gramStart"/>
             <w:r>
               <w:rPr>
                 <w:rFonts w:cs="BRH Malayalam Extra"/>
@@ -8088,7 +8343,16 @@
                 <w:color w:val="000000"/>
                 <w:szCs w:val="32"/>
               </w:rPr>
-              <w:t>[P46</w:t>
+              <w:t>[</w:t>
+            </w:r>
+            <w:proofErr w:type="gramEnd"/>
+            <w:r>
+              <w:rPr>
+                <w:rFonts w:cs="BRH Malayalam Extra"/>
+                <w:color w:val="000000"/>
+                <w:szCs w:val="32"/>
+              </w:rPr>
+              <w:t>P46</w:t>
             </w:r>
             <w:r>
               <w:rPr>
@@ -8579,6 +8843,7 @@
               <w:lastRenderedPageBreak/>
               <w:t>(</w:t>
             </w:r>
+            <w:proofErr w:type="gramStart"/>
             <w:r>
               <w:rPr>
                 <w:rFonts w:cs="BRH Malayalam Extra"/>
@@ -8602,7 +8867,16 @@
                 <w:color w:val="000000"/>
                 <w:szCs w:val="32"/>
               </w:rPr>
-              <w:t>[P46</w:t>
+              <w:t>[</w:t>
+            </w:r>
+            <w:proofErr w:type="gramEnd"/>
+            <w:r>
+              <w:rPr>
+                <w:rFonts w:cs="BRH Malayalam Extra"/>
+                <w:color w:val="000000"/>
+                <w:szCs w:val="32"/>
+              </w:rPr>
+              <w:t>P46</w:t>
             </w:r>
             <w:r>
               <w:rPr>
@@ -9105,6 +9379,7 @@
               </w:rPr>
               <w:t>(</w:t>
             </w:r>
+            <w:proofErr w:type="gramStart"/>
             <w:r>
               <w:rPr>
                 <w:rFonts w:cs="BRH Malayalam Extra"/>
@@ -9128,7 +9403,16 @@
                 <w:color w:val="000000"/>
                 <w:szCs w:val="32"/>
               </w:rPr>
-              <w:t>[P46</w:t>
+              <w:t>[</w:t>
+            </w:r>
+            <w:proofErr w:type="gramEnd"/>
+            <w:r>
+              <w:rPr>
+                <w:rFonts w:cs="BRH Malayalam Extra"/>
+                <w:color w:val="000000"/>
+                <w:szCs w:val="32"/>
+              </w:rPr>
+              <w:t>P46</w:t>
             </w:r>
             <w:r>
               <w:rPr>
@@ -9412,6 +9696,7 @@
               <w:lastRenderedPageBreak/>
               <w:t>(</w:t>
             </w:r>
+            <w:proofErr w:type="gramStart"/>
             <w:r>
               <w:rPr>
                 <w:rFonts w:cs="BRH Malayalam Extra"/>
@@ -9435,7 +9720,16 @@
                 <w:color w:val="000000"/>
                 <w:szCs w:val="32"/>
               </w:rPr>
-              <w:t>[P47</w:t>
+              <w:t>[</w:t>
+            </w:r>
+            <w:proofErr w:type="gramEnd"/>
+            <w:r>
+              <w:rPr>
+                <w:rFonts w:cs="BRH Malayalam Extra"/>
+                <w:color w:val="000000"/>
+                <w:szCs w:val="32"/>
+              </w:rPr>
+              <w:t>P47</w:t>
             </w:r>
             <w:r>
               <w:rPr>
@@ -9788,6 +10082,7 @@
               </w:rPr>
               <w:t>(</w:t>
             </w:r>
+            <w:proofErr w:type="gramStart"/>
             <w:r>
               <w:rPr>
                 <w:rFonts w:cs="BRH Malayalam Extra"/>
@@ -9811,7 +10106,16 @@
                 <w:color w:val="000000"/>
                 <w:szCs w:val="32"/>
               </w:rPr>
-              <w:t>[P47</w:t>
+              <w:t>[</w:t>
+            </w:r>
+            <w:proofErr w:type="gramEnd"/>
+            <w:r>
+              <w:rPr>
+                <w:rFonts w:cs="BRH Malayalam Extra"/>
+                <w:color w:val="000000"/>
+                <w:szCs w:val="32"/>
+              </w:rPr>
+              <w:t>P47</w:t>
             </w:r>
             <w:r>
               <w:rPr>
@@ -10226,6 +10530,7 @@
               </w:rPr>
               <w:t>(</w:t>
             </w:r>
+            <w:proofErr w:type="gramStart"/>
             <w:r>
               <w:rPr>
                 <w:rFonts w:cs="BRH Malayalam Extra"/>
@@ -10249,7 +10554,16 @@
                 <w:color w:val="000000"/>
                 <w:szCs w:val="32"/>
               </w:rPr>
-              <w:t>[P51</w:t>
+              <w:t>[</w:t>
+            </w:r>
+            <w:proofErr w:type="gramEnd"/>
+            <w:r>
+              <w:rPr>
+                <w:rFonts w:cs="BRH Malayalam Extra"/>
+                <w:color w:val="000000"/>
+                <w:szCs w:val="32"/>
+              </w:rPr>
+              <w:t>P51</w:t>
             </w:r>
             <w:r>
               <w:rPr>
@@ -10467,8 +10781,19 @@
                 <w:sz w:val="32"/>
                 <w:szCs w:val="32"/>
               </w:rPr>
-              <w:t>p ª.ry</w:t>
-            </w:r>
+              <w:t xml:space="preserve">p </w:t>
+            </w:r>
+            <w:proofErr w:type="gramStart"/>
+            <w:r>
+              <w:rPr>
+                <w:rFonts w:ascii="BRH Malayalam Extra" w:hAnsi="BRH Malayalam Extra" w:cs="BRH Malayalam Extra"/>
+                <w:color w:val="000000"/>
+                <w:sz w:val="32"/>
+                <w:szCs w:val="32"/>
+              </w:rPr>
+              <w:t>ª.ry</w:t>
+            </w:r>
+            <w:proofErr w:type="gramEnd"/>
             <w:r>
               <w:rPr>
                 <w:rFonts w:ascii="BRH Malayalam Extra" w:hAnsi="BRH Malayalam Extra" w:cs="BRH Malayalam Extra"/>
@@ -10521,7 +10846,27 @@
                 <w:sz w:val="32"/>
                 <w:szCs w:val="32"/>
               </w:rPr>
-              <w:t>¤¤pp ª.ry— k</w:t>
+              <w:t xml:space="preserve">¤¤pp </w:t>
+            </w:r>
+            <w:proofErr w:type="gramStart"/>
+            <w:r>
+              <w:rPr>
+                <w:rFonts w:ascii="BRH Malayalam Extra" w:hAnsi="BRH Malayalam Extra" w:cs="BRH Malayalam Extra"/>
+                <w:color w:val="000000"/>
+                <w:sz w:val="32"/>
+                <w:szCs w:val="32"/>
+              </w:rPr>
+              <w:t>ª.ry</w:t>
+            </w:r>
+            <w:proofErr w:type="gramEnd"/>
+            <w:r>
+              <w:rPr>
+                <w:rFonts w:ascii="BRH Malayalam Extra" w:hAnsi="BRH Malayalam Extra" w:cs="BRH Malayalam Extra"/>
+                <w:color w:val="000000"/>
+                <w:sz w:val="32"/>
+                <w:szCs w:val="32"/>
+              </w:rPr>
+              <w:t>— k</w:t>
             </w:r>
             <w:r>
               <w:rPr>
@@ -10665,7 +11010,27 @@
                 <w:sz w:val="32"/>
                 <w:szCs w:val="32"/>
               </w:rPr>
-              <w:t>¤¤pp ª.ry— k</w:t>
+              <w:t xml:space="preserve">¤¤pp </w:t>
+            </w:r>
+            <w:proofErr w:type="gramStart"/>
+            <w:r>
+              <w:rPr>
+                <w:rFonts w:ascii="BRH Malayalam Extra" w:hAnsi="BRH Malayalam Extra" w:cs="BRH Malayalam Extra"/>
+                <w:color w:val="000000"/>
+                <w:sz w:val="32"/>
+                <w:szCs w:val="32"/>
+              </w:rPr>
+              <w:t>ª.ry</w:t>
+            </w:r>
+            <w:proofErr w:type="gramEnd"/>
+            <w:r>
+              <w:rPr>
+                <w:rFonts w:ascii="BRH Malayalam Extra" w:hAnsi="BRH Malayalam Extra" w:cs="BRH Malayalam Extra"/>
+                <w:color w:val="000000"/>
+                <w:sz w:val="32"/>
+                <w:szCs w:val="32"/>
+              </w:rPr>
+              <w:t>— k</w:t>
             </w:r>
             <w:r>
               <w:rPr>
@@ -10747,6 +11112,7 @@
               </w:rPr>
               <w:t>(</w:t>
             </w:r>
+            <w:proofErr w:type="gramStart"/>
             <w:r>
               <w:rPr>
                 <w:rFonts w:cs="BRH Malayalam Extra"/>
@@ -10770,7 +11136,16 @@
                 <w:color w:val="000000"/>
                 <w:szCs w:val="32"/>
               </w:rPr>
-              <w:t>[P51</w:t>
+              <w:t>[</w:t>
+            </w:r>
+            <w:proofErr w:type="gramEnd"/>
+            <w:r>
+              <w:rPr>
+                <w:rFonts w:cs="BRH Malayalam Extra"/>
+                <w:color w:val="000000"/>
+                <w:szCs w:val="32"/>
+              </w:rPr>
+              <w:t>P51</w:t>
             </w:r>
             <w:r>
               <w:rPr>
@@ -11303,6 +11678,7 @@
               <w:lastRenderedPageBreak/>
               <w:t>(</w:t>
             </w:r>
+            <w:proofErr w:type="gramStart"/>
             <w:r>
               <w:rPr>
                 <w:rFonts w:cs="BRH Malayalam Extra"/>
@@ -11326,7 +11702,16 @@
                 <w:color w:val="000000"/>
                 <w:szCs w:val="32"/>
               </w:rPr>
-              <w:t>[P51</w:t>
+              <w:t>[</w:t>
+            </w:r>
+            <w:proofErr w:type="gramEnd"/>
+            <w:r>
+              <w:rPr>
+                <w:rFonts w:cs="BRH Malayalam Extra"/>
+                <w:color w:val="000000"/>
+                <w:szCs w:val="32"/>
+              </w:rPr>
+              <w:t>P51</w:t>
             </w:r>
             <w:r>
               <w:rPr>
@@ -11910,6 +12295,7 @@
               <w:lastRenderedPageBreak/>
               <w:t>(</w:t>
             </w:r>
+            <w:proofErr w:type="gramStart"/>
             <w:r>
               <w:rPr>
                 <w:rFonts w:cs="BRH Malayalam Extra"/>
@@ -11933,7 +12319,16 @@
                 <w:color w:val="000000"/>
                 <w:szCs w:val="32"/>
               </w:rPr>
-              <w:t>[P51</w:t>
+              <w:t>[</w:t>
+            </w:r>
+            <w:proofErr w:type="gramEnd"/>
+            <w:r>
+              <w:rPr>
+                <w:rFonts w:cs="BRH Malayalam Extra"/>
+                <w:color w:val="000000"/>
+                <w:szCs w:val="32"/>
+              </w:rPr>
+              <w:t>P51</w:t>
             </w:r>
             <w:r>
               <w:rPr>
@@ -12160,8 +12555,19 @@
                 <w:sz w:val="32"/>
                 <w:szCs w:val="32"/>
               </w:rPr>
-              <w:t>p ª.ry</w:t>
-            </w:r>
+              <w:t xml:space="preserve">p </w:t>
+            </w:r>
+            <w:proofErr w:type="gramStart"/>
+            <w:r>
+              <w:rPr>
+                <w:rFonts w:ascii="BRH Malayalam Extra" w:hAnsi="BRH Malayalam Extra" w:cs="BRH Malayalam Extra"/>
+                <w:color w:val="000000"/>
+                <w:sz w:val="32"/>
+                <w:szCs w:val="32"/>
+              </w:rPr>
+              <w:t>ª.ry</w:t>
+            </w:r>
+            <w:proofErr w:type="gramEnd"/>
             <w:r>
               <w:rPr>
                 <w:rFonts w:ascii="BRH Malayalam Extra" w:hAnsi="BRH Malayalam Extra" w:cs="BRH Malayalam Extra"/>
@@ -12214,7 +12620,27 @@
                 <w:sz w:val="32"/>
                 <w:szCs w:val="32"/>
               </w:rPr>
-              <w:t>¤¤pp ª.ry— k</w:t>
+              <w:t xml:space="preserve">¤¤pp </w:t>
+            </w:r>
+            <w:proofErr w:type="gramStart"/>
+            <w:r>
+              <w:rPr>
+                <w:rFonts w:ascii="BRH Malayalam Extra" w:hAnsi="BRH Malayalam Extra" w:cs="BRH Malayalam Extra"/>
+                <w:color w:val="000000"/>
+                <w:sz w:val="32"/>
+                <w:szCs w:val="32"/>
+              </w:rPr>
+              <w:t>ª.ry</w:t>
+            </w:r>
+            <w:proofErr w:type="gramEnd"/>
+            <w:r>
+              <w:rPr>
+                <w:rFonts w:ascii="BRH Malayalam Extra" w:hAnsi="BRH Malayalam Extra" w:cs="BRH Malayalam Extra"/>
+                <w:color w:val="000000"/>
+                <w:sz w:val="32"/>
+                <w:szCs w:val="32"/>
+              </w:rPr>
+              <w:t>— k</w:t>
             </w:r>
             <w:r>
               <w:rPr>
@@ -12371,6 +12797,7 @@
               </w:rPr>
               <w:t>(</w:t>
             </w:r>
+            <w:proofErr w:type="gramStart"/>
             <w:r>
               <w:rPr>
                 <w:rFonts w:cs="BRH Malayalam Extra"/>
@@ -12394,7 +12821,16 @@
                 <w:color w:val="000000"/>
                 <w:szCs w:val="32"/>
               </w:rPr>
-              <w:t>[P51</w:t>
+              <w:t>[</w:t>
+            </w:r>
+            <w:proofErr w:type="gramEnd"/>
+            <w:r>
+              <w:rPr>
+                <w:rFonts w:cs="BRH Malayalam Extra"/>
+                <w:color w:val="000000"/>
+                <w:szCs w:val="32"/>
+              </w:rPr>
+              <w:t>P51</w:t>
             </w:r>
             <w:r>
               <w:rPr>
@@ -12895,6 +13331,7 @@
               <w:lastRenderedPageBreak/>
               <w:t>(</w:t>
             </w:r>
+            <w:proofErr w:type="gramStart"/>
             <w:r>
               <w:rPr>
                 <w:rFonts w:cs="BRH Malayalam Extra"/>
@@ -12918,7 +13355,16 @@
                 <w:color w:val="000000"/>
                 <w:szCs w:val="32"/>
               </w:rPr>
-              <w:t>[P51</w:t>
+              <w:t>[</w:t>
+            </w:r>
+            <w:proofErr w:type="gramEnd"/>
+            <w:r>
+              <w:rPr>
+                <w:rFonts w:cs="BRH Malayalam Extra"/>
+                <w:color w:val="000000"/>
+                <w:szCs w:val="32"/>
+              </w:rPr>
+              <w:t>P51</w:t>
             </w:r>
             <w:r>
               <w:rPr>

</xml_diff>